<commit_message>
Added Kitchen map (not finished)
</commit_message>
<xml_diff>
--- a/Suicide watch.docx
+++ b/Suicide watch.docx
@@ -1,10 +1,10 @@
 
 <file path=word/document.xml><?xml version="1.0" encoding="utf-8"?>
-<w:document xmlns:wpc="http://schemas.microsoft.com/office/word/2010/wordprocessingCanvas" xmlns:cx="http://schemas.microsoft.com/office/drawing/2014/chartex" xmlns:cx1="http://schemas.microsoft.com/office/drawing/2015/9/8/chartex" xmlns:cx2="http://schemas.microsoft.com/office/drawing/2015/10/21/chartex" xmlns:cx3="http://schemas.microsoft.com/office/drawing/2016/5/9/chartex" xmlns:cx4="http://schemas.microsoft.com/office/drawing/2016/5/10/chartex" xmlns:cx5="http://schemas.microsoft.com/office/drawing/2016/5/11/chartex" xmlns:mc="http://schemas.openxmlformats.org/markup-compatibility/2006" xmlns:o="urn:schemas-microsoft-com:office:office" xmlns:r="http://schemas.openxmlformats.org/officeDocument/2006/relationships" xmlns:m="http://schemas.openxmlformats.org/officeDocument/2006/math" xmlns:v="urn:schemas-microsoft-com:vml" xmlns:wp14="http://schemas.microsoft.com/office/word/2010/wordprocessingDrawing" xmlns:wp="http://schemas.openxmlformats.org/drawingml/2006/wordprocessingDrawing" xmlns:w10="urn:schemas-microsoft-com:office:word" xmlns:w="http://schemas.openxmlformats.org/wordprocessingml/2006/main" xmlns:w14="http://schemas.microsoft.com/office/word/2010/wordml" xmlns:w15="http://schemas.microsoft.com/office/word/2012/wordml" xmlns:w16se="http://schemas.microsoft.com/office/word/2015/wordml/symex" xmlns:wpg="http://schemas.microsoft.com/office/word/2010/wordprocessingGroup" xmlns:wpi="http://schemas.microsoft.com/office/word/2010/wordprocessingInk" xmlns:wne="http://schemas.microsoft.com/office/word/2006/wordml" xmlns:wps="http://schemas.microsoft.com/office/word/2010/wordprocessingShape" mc:Ignorable="w14 w15 w16se wp14">
+<w:document xmlns:wpc="http://schemas.microsoft.com/office/word/2010/wordprocessingCanvas" xmlns:cx="http://schemas.microsoft.com/office/drawing/2014/chartex" xmlns:mc="http://schemas.openxmlformats.org/markup-compatibility/2006" xmlns:o="urn:schemas-microsoft-com:office:office" xmlns:r="http://schemas.openxmlformats.org/officeDocument/2006/relationships" xmlns:m="http://schemas.openxmlformats.org/officeDocument/2006/math" xmlns:v="urn:schemas-microsoft-com:vml" xmlns:wp14="http://schemas.microsoft.com/office/word/2010/wordprocessingDrawing" xmlns:wp="http://schemas.openxmlformats.org/drawingml/2006/wordprocessingDrawing" xmlns:w10="urn:schemas-microsoft-com:office:word" xmlns:w="http://schemas.openxmlformats.org/wordprocessingml/2006/main" xmlns:w14="http://schemas.microsoft.com/office/word/2010/wordml" xmlns:w15="http://schemas.microsoft.com/office/word/2012/wordml" xmlns:w16se="http://schemas.microsoft.com/office/word/2015/wordml/symex" xmlns:wpg="http://schemas.microsoft.com/office/word/2010/wordprocessingGroup" xmlns:wpi="http://schemas.microsoft.com/office/word/2010/wordprocessingInk" xmlns:wne="http://schemas.microsoft.com/office/word/2006/wordml" xmlns:wps="http://schemas.microsoft.com/office/word/2010/wordprocessingShape" mc:Ignorable="w14 w15 w16se wp14">
   <w:body>
     <w:p>
       <w:pPr>
-        <w:pStyle w:val="Titel"/>
+        <w:pStyle w:val="Title"/>
         <w:rPr>
           <w:lang w:val="en-US"/>
         </w:rPr>
@@ -25,7 +25,7 @@
     </w:p>
     <w:p>
       <w:pPr>
-        <w:pStyle w:val="Kop1"/>
+        <w:pStyle w:val="Heading1"/>
         <w:rPr>
           <w:lang w:val="en-US"/>
         </w:rPr>
@@ -58,7 +58,7 @@
     </w:p>
     <w:p>
       <w:pPr>
-        <w:pStyle w:val="Kop1"/>
+        <w:pStyle w:val="Heading1"/>
         <w:rPr>
           <w:lang w:val="en-US"/>
         </w:rPr>
@@ -87,7 +87,7 @@
     </w:p>
     <w:p>
       <w:pPr>
-        <w:pStyle w:val="Lijstopsomteken"/>
+        <w:pStyle w:val="ListBullet"/>
         <w:rPr>
           <w:lang w:val="en-US"/>
         </w:rPr>
@@ -101,7 +101,7 @@
     </w:p>
     <w:p>
       <w:pPr>
-        <w:pStyle w:val="Lijstopsomteken"/>
+        <w:pStyle w:val="ListBullet"/>
         <w:rPr>
           <w:lang w:val="en-US"/>
         </w:rPr>
@@ -115,7 +115,7 @@
     </w:p>
     <w:p>
       <w:pPr>
-        <w:pStyle w:val="Lijstopsomteken"/>
+        <w:pStyle w:val="ListBullet"/>
         <w:rPr>
           <w:lang w:val="en-US"/>
         </w:rPr>
@@ -129,7 +129,7 @@
     </w:p>
     <w:p>
       <w:pPr>
-        <w:pStyle w:val="Lijstopsomteken"/>
+        <w:pStyle w:val="ListBullet"/>
         <w:rPr>
           <w:lang w:val="en-US"/>
         </w:rPr>
@@ -143,7 +143,7 @@
     </w:p>
     <w:p>
       <w:pPr>
-        <w:pStyle w:val="Lijstopsomteken"/>
+        <w:pStyle w:val="ListBullet"/>
         <w:rPr>
           <w:lang w:val="en-US"/>
         </w:rPr>
@@ -157,7 +157,7 @@
     </w:p>
     <w:p>
       <w:pPr>
-        <w:pStyle w:val="Lijstopsomteken"/>
+        <w:pStyle w:val="ListBullet"/>
         <w:rPr>
           <w:lang w:val="en-US"/>
         </w:rPr>
@@ -171,7 +171,7 @@
     </w:p>
     <w:p>
       <w:pPr>
-        <w:pStyle w:val="Lijstopsomteken"/>
+        <w:pStyle w:val="ListBullet"/>
         <w:rPr>
           <w:lang w:val="en-US"/>
         </w:rPr>
@@ -185,7 +185,7 @@
     </w:p>
     <w:p>
       <w:pPr>
-        <w:pStyle w:val="Lijstopsomteken"/>
+        <w:pStyle w:val="ListBullet"/>
         <w:rPr>
           <w:lang w:val="en-US"/>
         </w:rPr>
@@ -199,7 +199,7 @@
     </w:p>
     <w:p>
       <w:pPr>
-        <w:pStyle w:val="Lijstopsomteken"/>
+        <w:pStyle w:val="ListBullet"/>
         <w:rPr>
           <w:lang w:val="en-US"/>
         </w:rPr>
@@ -213,7 +213,7 @@
     </w:p>
     <w:p>
       <w:pPr>
-        <w:pStyle w:val="Lijstopsomteken"/>
+        <w:pStyle w:val="ListBullet"/>
         <w:rPr>
           <w:lang w:val="en-US"/>
         </w:rPr>
@@ -227,7 +227,7 @@
     </w:p>
     <w:p>
       <w:pPr>
-        <w:pStyle w:val="Lijstopsomteken"/>
+        <w:pStyle w:val="ListBullet"/>
         <w:rPr>
           <w:lang w:val="en-US"/>
         </w:rPr>
@@ -241,7 +241,7 @@
     </w:p>
     <w:p>
       <w:pPr>
-        <w:pStyle w:val="Lijstopsomteken"/>
+        <w:pStyle w:val="ListBullet"/>
         <w:rPr>
           <w:lang w:val="en-US"/>
         </w:rPr>
@@ -255,7 +255,7 @@
     </w:p>
     <w:p>
       <w:pPr>
-        <w:pStyle w:val="Lijstopsomteken"/>
+        <w:pStyle w:val="ListBullet"/>
         <w:rPr>
           <w:lang w:val="en-US"/>
         </w:rPr>
@@ -269,7 +269,7 @@
     </w:p>
     <w:p>
       <w:pPr>
-        <w:pStyle w:val="Lijstopsomteken"/>
+        <w:pStyle w:val="ListBullet"/>
         <w:rPr>
           <w:lang w:val="en-US"/>
         </w:rPr>
@@ -283,7 +283,7 @@
     </w:p>
     <w:p>
       <w:pPr>
-        <w:pStyle w:val="Lijstopsomteken"/>
+        <w:pStyle w:val="ListBullet"/>
         <w:numPr>
           <w:ilvl w:val="0"/>
           <w:numId w:val="0"/>
@@ -295,7 +295,7 @@
     </w:p>
     <w:p>
       <w:pPr>
-        <w:pStyle w:val="Kop1"/>
+        <w:pStyle w:val="Heading1"/>
         <w:rPr>
           <w:lang w:val="en-US"/>
         </w:rPr>
@@ -309,7 +309,7 @@
     </w:p>
     <w:p>
       <w:pPr>
-        <w:pStyle w:val="Lijstalinea"/>
+        <w:pStyle w:val="ListParagraph"/>
         <w:numPr>
           <w:ilvl w:val="0"/>
           <w:numId w:val="4"/>
@@ -327,7 +327,7 @@
     </w:p>
     <w:p>
       <w:pPr>
-        <w:pStyle w:val="Lijstalinea"/>
+        <w:pStyle w:val="ListParagraph"/>
         <w:numPr>
           <w:ilvl w:val="0"/>
           <w:numId w:val="4"/>
@@ -345,7 +345,7 @@
     </w:p>
     <w:p>
       <w:pPr>
-        <w:pStyle w:val="Lijstalinea"/>
+        <w:pStyle w:val="ListParagraph"/>
         <w:numPr>
           <w:ilvl w:val="0"/>
           <w:numId w:val="4"/>
@@ -363,7 +363,7 @@
     </w:p>
     <w:p>
       <w:pPr>
-        <w:pStyle w:val="Lijstalinea"/>
+        <w:pStyle w:val="ListParagraph"/>
         <w:numPr>
           <w:ilvl w:val="0"/>
           <w:numId w:val="4"/>
@@ -381,7 +381,7 @@
     </w:p>
     <w:p>
       <w:pPr>
-        <w:pStyle w:val="Lijstalinea"/>
+        <w:pStyle w:val="ListParagraph"/>
         <w:numPr>
           <w:ilvl w:val="0"/>
           <w:numId w:val="4"/>
@@ -399,7 +399,7 @@
     </w:p>
     <w:p>
       <w:pPr>
-        <w:pStyle w:val="Lijstalinea"/>
+        <w:pStyle w:val="ListParagraph"/>
         <w:numPr>
           <w:ilvl w:val="0"/>
           <w:numId w:val="4"/>
@@ -417,7 +417,7 @@
     </w:p>
     <w:p>
       <w:pPr>
-        <w:pStyle w:val="Lijstalinea"/>
+        <w:pStyle w:val="ListParagraph"/>
         <w:numPr>
           <w:ilvl w:val="0"/>
           <w:numId w:val="4"/>
@@ -435,7 +435,7 @@
     </w:p>
     <w:p>
       <w:pPr>
-        <w:pStyle w:val="Lijstalinea"/>
+        <w:pStyle w:val="ListParagraph"/>
         <w:numPr>
           <w:ilvl w:val="0"/>
           <w:numId w:val="4"/>
@@ -453,7 +453,7 @@
     </w:p>
     <w:p>
       <w:pPr>
-        <w:pStyle w:val="Lijstalinea"/>
+        <w:pStyle w:val="ListParagraph"/>
         <w:numPr>
           <w:ilvl w:val="0"/>
           <w:numId w:val="4"/>
@@ -471,7 +471,7 @@
     </w:p>
     <w:p>
       <w:pPr>
-        <w:pStyle w:val="Lijstalinea"/>
+        <w:pStyle w:val="ListParagraph"/>
         <w:numPr>
           <w:ilvl w:val="0"/>
           <w:numId w:val="4"/>
@@ -489,7 +489,7 @@
     </w:p>
     <w:p>
       <w:pPr>
-        <w:pStyle w:val="Lijstalinea"/>
+        <w:pStyle w:val="ListParagraph"/>
         <w:numPr>
           <w:ilvl w:val="0"/>
           <w:numId w:val="4"/>
@@ -507,7 +507,7 @@
     </w:p>
     <w:p>
       <w:pPr>
-        <w:pStyle w:val="Lijstalinea"/>
+        <w:pStyle w:val="ListParagraph"/>
         <w:numPr>
           <w:ilvl w:val="0"/>
           <w:numId w:val="4"/>
@@ -525,7 +525,7 @@
     </w:p>
     <w:p>
       <w:pPr>
-        <w:pStyle w:val="Lijstalinea"/>
+        <w:pStyle w:val="ListParagraph"/>
         <w:numPr>
           <w:ilvl w:val="0"/>
           <w:numId w:val="4"/>
@@ -537,7 +537,7 @@
     </w:p>
     <w:p>
       <w:pPr>
-        <w:pStyle w:val="Kop1"/>
+        <w:pStyle w:val="Heading1"/>
         <w:rPr>
           <w:lang w:val="en-US"/>
         </w:rPr>
@@ -551,7 +551,7 @@
     </w:p>
     <w:p>
       <w:pPr>
-        <w:pStyle w:val="Lijstopsomteken"/>
+        <w:pStyle w:val="ListBullet"/>
         <w:numPr>
           <w:ilvl w:val="0"/>
           <w:numId w:val="3"/>
@@ -569,7 +569,7 @@
     </w:p>
     <w:p>
       <w:pPr>
-        <w:pStyle w:val="Lijstopsomteken"/>
+        <w:pStyle w:val="ListBullet"/>
         <w:numPr>
           <w:ilvl w:val="0"/>
           <w:numId w:val="0"/>
@@ -590,7 +590,7 @@
     </w:p>
     <w:p>
       <w:pPr>
-        <w:pStyle w:val="Lijstopsomteken"/>
+        <w:pStyle w:val="ListBullet"/>
         <w:tabs>
           <w:tab w:val="clear" w:pos="360"/>
           <w:tab w:val="num" w:pos="1428"/>
@@ -610,7 +610,7 @@
     </w:p>
     <w:p>
       <w:pPr>
-        <w:pStyle w:val="Lijstopsomteken"/>
+        <w:pStyle w:val="ListBullet"/>
         <w:numPr>
           <w:ilvl w:val="0"/>
           <w:numId w:val="0"/>
@@ -631,7 +631,7 @@
     </w:p>
     <w:p>
       <w:pPr>
-        <w:pStyle w:val="Lijstopsomteken"/>
+        <w:pStyle w:val="ListBullet"/>
         <w:tabs>
           <w:tab w:val="clear" w:pos="360"/>
           <w:tab w:val="num" w:pos="1428"/>
@@ -650,7 +650,7 @@
     </w:p>
     <w:p>
       <w:pPr>
-        <w:pStyle w:val="Lijstopsomteken"/>
+        <w:pStyle w:val="ListBullet"/>
         <w:tabs>
           <w:tab w:val="clear" w:pos="360"/>
           <w:tab w:val="num" w:pos="1428"/>
@@ -669,7 +669,7 @@
     </w:p>
     <w:p>
       <w:pPr>
-        <w:pStyle w:val="Lijstopsomteken"/>
+        <w:pStyle w:val="ListBullet"/>
         <w:tabs>
           <w:tab w:val="clear" w:pos="360"/>
           <w:tab w:val="num" w:pos="1428"/>
@@ -688,7 +688,7 @@
     </w:p>
     <w:p>
       <w:pPr>
-        <w:pStyle w:val="Lijstopsomteken"/>
+        <w:pStyle w:val="ListBullet"/>
         <w:tabs>
           <w:tab w:val="clear" w:pos="360"/>
           <w:tab w:val="num" w:pos="1428"/>
@@ -702,12 +702,24 @@
         <w:rPr>
           <w:lang w:val="en-US"/>
         </w:rPr>
-        <w:t>You feel very depressed.. Almost like there’s no way out…</w:t>
-      </w:r>
-    </w:p>
-    <w:p>
-      <w:pPr>
-        <w:pStyle w:val="Lijstopsomteken"/>
+        <w:t xml:space="preserve">You feel very </w:t>
+      </w:r>
+      <w:r>
+        <w:rPr>
+          <w:lang w:val="en-US"/>
+        </w:rPr>
+        <w:t>depressed…</w:t>
+      </w:r>
+      <w:r>
+        <w:rPr>
+          <w:lang w:val="en-US"/>
+        </w:rPr>
+        <w:t xml:space="preserve"> Almost like there’s no way out…</w:t>
+      </w:r>
+    </w:p>
+    <w:p>
+      <w:pPr>
+        <w:pStyle w:val="ListBullet"/>
         <w:tabs>
           <w:tab w:val="clear" w:pos="360"/>
           <w:tab w:val="num" w:pos="1428"/>
@@ -726,7 +738,7 @@
     </w:p>
     <w:p>
       <w:pPr>
-        <w:pStyle w:val="Lijstopsomteken"/>
+        <w:pStyle w:val="ListBullet"/>
         <w:tabs>
           <w:tab w:val="clear" w:pos="360"/>
           <w:tab w:val="num" w:pos="1428"/>
@@ -745,7 +757,7 @@
     </w:p>
     <w:p>
       <w:pPr>
-        <w:pStyle w:val="Lijstopsomteken"/>
+        <w:pStyle w:val="ListBullet"/>
         <w:tabs>
           <w:tab w:val="clear" w:pos="360"/>
           <w:tab w:val="num" w:pos="1428"/>
@@ -764,7 +776,7 @@
     </w:p>
     <w:p>
       <w:pPr>
-        <w:pStyle w:val="Lijstopsomteken"/>
+        <w:pStyle w:val="ListBullet"/>
         <w:tabs>
           <w:tab w:val="clear" w:pos="360"/>
           <w:tab w:val="num" w:pos="1428"/>
@@ -783,7 +795,7 @@
     </w:p>
     <w:p>
       <w:pPr>
-        <w:pStyle w:val="Lijstopsomteken"/>
+        <w:pStyle w:val="ListBullet"/>
         <w:numPr>
           <w:ilvl w:val="0"/>
           <w:numId w:val="0"/>
@@ -804,7 +816,7 @@
     </w:p>
     <w:p>
       <w:pPr>
-        <w:pStyle w:val="Lijstopsomteken"/>
+        <w:pStyle w:val="ListBullet"/>
         <w:tabs>
           <w:tab w:val="clear" w:pos="360"/>
           <w:tab w:val="num" w:pos="1428"/>
@@ -823,7 +835,7 @@
     </w:p>
     <w:p>
       <w:pPr>
-        <w:pStyle w:val="Lijstopsomteken"/>
+        <w:pStyle w:val="ListBullet"/>
         <w:tabs>
           <w:tab w:val="clear" w:pos="360"/>
           <w:tab w:val="num" w:pos="1428"/>
@@ -842,619 +854,810 @@
     </w:p>
     <w:p>
       <w:pPr>
-        <w:pStyle w:val="Kop1"/>
-        <w:rPr>
-          <w:lang w:val="en-US"/>
-        </w:rPr>
-      </w:pPr>
-      <w:r>
-        <w:rPr>
-          <w:lang w:val="en-US"/>
-        </w:rPr>
-        <w:t>Events</w:t>
-      </w:r>
-    </w:p>
-    <w:p>
-      <w:pPr>
-        <w:pStyle w:val="Kop2"/>
-        <w:rPr>
-          <w:lang w:val="en-US"/>
-        </w:rPr>
-      </w:pPr>
-      <w:r>
-        <w:rPr>
-          <w:lang w:val="en-US"/>
-        </w:rPr>
-        <w:t>Player</w:t>
-      </w:r>
-    </w:p>
-    <w:p>
-      <w:pPr>
-        <w:pStyle w:val="Lijstopsomteken"/>
-        <w:rPr>
-          <w:b/>
-          <w:lang w:val="en-US"/>
-        </w:rPr>
-      </w:pPr>
-      <w:r>
-        <w:rPr>
-          <w:b/>
-          <w:lang w:val="en-US"/>
-        </w:rPr>
-        <w:t>Player heals</w:t>
-      </w:r>
-    </w:p>
-    <w:p>
-      <w:pPr>
-        <w:pStyle w:val="Lijstopsomteken"/>
-        <w:tabs>
-          <w:tab w:val="clear" w:pos="360"/>
-          <w:tab w:val="num" w:pos="720"/>
-        </w:tabs>
-        <w:ind w:left="720"/>
-        <w:rPr>
-          <w:lang w:val="en-US"/>
-        </w:rPr>
-      </w:pPr>
-      <w:r>
-        <w:rPr>
-          <w:lang w:val="en-US"/>
-        </w:rPr>
-        <w:t>Increase health</w:t>
-      </w:r>
-    </w:p>
-    <w:p>
-      <w:pPr>
-        <w:pStyle w:val="Lijstopsomteken"/>
-        <w:tabs>
-          <w:tab w:val="clear" w:pos="360"/>
-          <w:tab w:val="num" w:pos="720"/>
-        </w:tabs>
-        <w:ind w:left="720"/>
-        <w:rPr>
-          <w:lang w:val="en-US"/>
-        </w:rPr>
-      </w:pPr>
-      <w:r>
-        <w:rPr>
-          <w:lang w:val="en-US"/>
-        </w:rPr>
-        <w:t>Update Health UI</w:t>
-      </w:r>
-    </w:p>
-    <w:p>
-      <w:pPr>
-        <w:pStyle w:val="Lijstopsomteken"/>
-        <w:rPr>
-          <w:lang w:val="en-US"/>
-        </w:rPr>
-      </w:pPr>
-      <w:r>
-        <w:rPr>
-          <w:b/>
-          <w:lang w:val="en-US"/>
-        </w:rPr>
-        <w:t>Player takes damage</w:t>
-      </w:r>
-    </w:p>
-    <w:p>
-      <w:pPr>
-        <w:pStyle w:val="Lijstopsomteken"/>
-        <w:tabs>
-          <w:tab w:val="clear" w:pos="360"/>
-          <w:tab w:val="num" w:pos="720"/>
-        </w:tabs>
-        <w:ind w:left="720"/>
-        <w:rPr>
-          <w:lang w:val="en-US"/>
-        </w:rPr>
-      </w:pPr>
-      <w:r>
-        <w:rPr>
-          <w:lang w:val="en-US"/>
-        </w:rPr>
-        <w:t>Check for death</w:t>
-      </w:r>
-    </w:p>
-    <w:p>
-      <w:pPr>
-        <w:pStyle w:val="Lijstopsomteken"/>
-        <w:tabs>
-          <w:tab w:val="clear" w:pos="360"/>
-          <w:tab w:val="num" w:pos="720"/>
-        </w:tabs>
-        <w:ind w:left="720"/>
-        <w:rPr>
-          <w:lang w:val="en-US"/>
-        </w:rPr>
-      </w:pPr>
-      <w:r>
-        <w:rPr>
-          <w:lang w:val="en-US"/>
-        </w:rPr>
-        <w:t>Play damage sound</w:t>
-      </w:r>
-    </w:p>
-    <w:p>
-      <w:pPr>
-        <w:pStyle w:val="Lijstopsomteken"/>
-        <w:tabs>
-          <w:tab w:val="clear" w:pos="360"/>
-          <w:tab w:val="num" w:pos="720"/>
-        </w:tabs>
-        <w:ind w:left="720"/>
-        <w:rPr>
-          <w:lang w:val="en-US"/>
-        </w:rPr>
-      </w:pPr>
-      <w:r>
-        <w:rPr>
-          <w:lang w:val="en-US"/>
-        </w:rPr>
-        <w:t>Update Health UI</w:t>
-      </w:r>
-    </w:p>
-    <w:p>
-      <w:pPr>
-        <w:pStyle w:val="Lijstopsomteken"/>
-        <w:rPr>
-          <w:lang w:val="en-US"/>
-        </w:rPr>
-      </w:pPr>
-      <w:r>
-        <w:rPr>
-          <w:b/>
-          <w:lang w:val="en-US"/>
-        </w:rPr>
-        <w:t>Player dies</w:t>
-      </w:r>
-    </w:p>
-    <w:p>
-      <w:pPr>
-        <w:pStyle w:val="Lijstopsomteken"/>
-        <w:tabs>
-          <w:tab w:val="clear" w:pos="360"/>
-          <w:tab w:val="num" w:pos="720"/>
-        </w:tabs>
-        <w:ind w:left="720"/>
-        <w:rPr>
-          <w:lang w:val="en-US"/>
-        </w:rPr>
-      </w:pPr>
-      <w:r>
-        <w:rPr>
-          <w:lang w:val="en-US"/>
-        </w:rPr>
-        <w:t>Show die screen</w:t>
-      </w:r>
-    </w:p>
-    <w:p>
-      <w:pPr>
-        <w:pStyle w:val="Kop2"/>
-        <w:rPr>
-          <w:lang w:val="en-US"/>
-        </w:rPr>
-      </w:pPr>
-      <w:r>
-        <w:rPr>
-          <w:lang w:val="en-US"/>
-        </w:rPr>
-        <w:t>Inventory</w:t>
-      </w:r>
-    </w:p>
-    <w:p>
-      <w:pPr>
-        <w:pStyle w:val="Lijstopsomteken"/>
-        <w:rPr>
-          <w:lang w:val="en-US"/>
-        </w:rPr>
-      </w:pPr>
-      <w:r>
-        <w:rPr>
-          <w:b/>
-          <w:lang w:val="en-US"/>
-        </w:rPr>
-        <w:t>Add to inventory</w:t>
-      </w:r>
-    </w:p>
-    <w:p>
-      <w:pPr>
-        <w:pStyle w:val="Lijstopsomteken"/>
-        <w:tabs>
-          <w:tab w:val="clear" w:pos="360"/>
-          <w:tab w:val="num" w:pos="720"/>
-        </w:tabs>
-        <w:ind w:left="720"/>
-        <w:rPr>
-          <w:lang w:val="en-US"/>
-        </w:rPr>
-      </w:pPr>
-      <w:r>
-        <w:rPr>
-          <w:lang w:val="en-US"/>
-        </w:rPr>
-        <w:t xml:space="preserve">Add </w:t>
-      </w:r>
-      <w:r>
-        <w:rPr>
-          <w:lang w:val="en-US"/>
-        </w:rPr>
-        <w:t xml:space="preserve">gameObject refNumber </w:t>
-      </w:r>
-      <w:r>
-        <w:rPr>
-          <w:lang w:val="en-US"/>
-        </w:rPr>
-        <w:t>to inventory array</w:t>
-      </w:r>
-    </w:p>
-    <w:p>
-      <w:pPr>
-        <w:pStyle w:val="Lijstopsomteken"/>
-        <w:tabs>
-          <w:tab w:val="clear" w:pos="360"/>
-          <w:tab w:val="num" w:pos="720"/>
-        </w:tabs>
-        <w:ind w:left="720"/>
-        <w:rPr>
-          <w:lang w:val="en-US"/>
-        </w:rPr>
-      </w:pPr>
-      <w:r>
-        <w:rPr>
-          <w:lang w:val="en-US"/>
-        </w:rPr>
-        <w:t>Show in inventory UI</w:t>
-      </w:r>
-    </w:p>
-    <w:p>
-      <w:pPr>
-        <w:pStyle w:val="Lijstopsomteken"/>
-        <w:rPr>
-          <w:lang w:val="en-US"/>
-        </w:rPr>
-      </w:pPr>
-      <w:r>
-        <w:rPr>
-          <w:b/>
-          <w:lang w:val="en-US"/>
-        </w:rPr>
-        <w:t>Remove from inventory</w:t>
-      </w:r>
-    </w:p>
-    <w:p>
-      <w:pPr>
-        <w:pStyle w:val="Lijstopsomteken"/>
-        <w:tabs>
-          <w:tab w:val="clear" w:pos="360"/>
-          <w:tab w:val="num" w:pos="720"/>
-        </w:tabs>
-        <w:ind w:left="720"/>
-        <w:rPr>
-          <w:lang w:val="en-US"/>
-        </w:rPr>
-      </w:pPr>
-      <w:r>
-        <w:rPr>
-          <w:lang w:val="en-US"/>
-        </w:rPr>
-        <w:t>Remove from inventory array</w:t>
-      </w:r>
-    </w:p>
-    <w:p>
-      <w:pPr>
-        <w:pStyle w:val="Lijstopsomteken"/>
-        <w:tabs>
-          <w:tab w:val="clear" w:pos="360"/>
-          <w:tab w:val="num" w:pos="720"/>
-        </w:tabs>
-        <w:ind w:left="720"/>
-        <w:rPr>
-          <w:lang w:val="en-US"/>
-        </w:rPr>
-      </w:pPr>
-      <w:r>
-        <w:rPr>
-          <w:lang w:val="en-US"/>
-        </w:rPr>
-        <w:t>Remove from inventory UI</w:t>
-      </w:r>
-    </w:p>
-    <w:p>
-      <w:pPr>
-        <w:pStyle w:val="Lijstopsomteken"/>
-        <w:rPr>
-          <w:lang w:val="en-US"/>
-        </w:rPr>
-      </w:pPr>
-      <w:r>
-        <w:rPr>
-          <w:b/>
-          <w:lang w:val="en-US"/>
-        </w:rPr>
-        <w:t>Clear inventory</w:t>
-      </w:r>
-    </w:p>
-    <w:p>
-      <w:pPr>
-        <w:pStyle w:val="Lijstopsomteken"/>
-        <w:tabs>
-          <w:tab w:val="clear" w:pos="360"/>
-          <w:tab w:val="num" w:pos="720"/>
-        </w:tabs>
-        <w:ind w:left="720"/>
-        <w:rPr>
-          <w:lang w:val="en-US"/>
-        </w:rPr>
-      </w:pPr>
-      <w:r>
-        <w:rPr>
-          <w:lang w:val="en-US"/>
-        </w:rPr>
-        <w:t>Remove all items from inventory array</w:t>
-      </w:r>
-    </w:p>
-    <w:p>
-      <w:pPr>
-        <w:pStyle w:val="Lijstopsomteken"/>
-        <w:tabs>
-          <w:tab w:val="clear" w:pos="360"/>
-          <w:tab w:val="num" w:pos="720"/>
-        </w:tabs>
-        <w:ind w:left="720"/>
-        <w:rPr>
-          <w:lang w:val="en-US"/>
-        </w:rPr>
-      </w:pPr>
-      <w:r>
-        <w:rPr>
-          <w:lang w:val="en-US"/>
-        </w:rPr>
-        <w:t>Remove all items from inventory UI</w:t>
-      </w:r>
-    </w:p>
-    <w:p>
-      <w:pPr>
-        <w:rPr>
-          <w:lang w:val="en-US"/>
-        </w:rPr>
-      </w:pPr>
-      <w:r>
-        <w:rPr>
-          <w:lang w:val="en-US"/>
-        </w:rPr>
-        <w:br w:type="page"/>
-      </w:r>
-    </w:p>
-    <w:p>
-      <w:pPr>
-        <w:pStyle w:val="Kop2"/>
-        <w:rPr>
-          <w:lang w:val="en-US"/>
-        </w:rPr>
-      </w:pPr>
-      <w:r>
-        <w:rPr>
-          <w:lang w:val="en-US"/>
-        </w:rPr>
-        <w:lastRenderedPageBreak/>
-        <w:t>Item</w:t>
-      </w:r>
-    </w:p>
-    <w:p>
-      <w:pPr>
-        <w:rPr>
-          <w:b/>
-          <w:lang w:val="en-US"/>
-        </w:rPr>
-      </w:pPr>
-      <w:r>
-        <w:rPr>
-          <w:b/>
-          <w:lang w:val="en-US"/>
-        </w:rPr>
-        <w:t>Player</w:t>
-      </w:r>
-    </w:p>
-    <w:p>
-      <w:pPr>
-        <w:pStyle w:val="Lijstopsomteken"/>
-        <w:rPr>
-          <w:lang w:val="en-US"/>
-        </w:rPr>
-      </w:pPr>
-      <w:r>
-        <w:rPr>
-          <w:b/>
-          <w:lang w:val="en-US"/>
-        </w:rPr>
-        <w:t>Item pickup</w:t>
-      </w:r>
-    </w:p>
-    <w:p>
-      <w:pPr>
-        <w:pStyle w:val="Lijstopsomteken"/>
-        <w:tabs>
-          <w:tab w:val="clear" w:pos="360"/>
-          <w:tab w:val="num" w:pos="720"/>
-        </w:tabs>
-        <w:ind w:left="720"/>
-        <w:rPr>
-          <w:lang w:val="en-US"/>
-        </w:rPr>
-      </w:pPr>
-      <w:r>
-        <w:rPr>
-          <w:lang w:val="en-US"/>
-        </w:rPr>
-        <w:t xml:space="preserve">Add to inventory at </w:t>
-      </w:r>
-      <w:proofErr w:type="spellStart"/>
-      <w:r>
-        <w:rPr>
-          <w:lang w:val="en-US"/>
-        </w:rPr>
-        <w:t>list.Count</w:t>
-      </w:r>
-      <w:proofErr w:type="spellEnd"/>
-      <w:r>
-        <w:rPr>
-          <w:lang w:val="en-US"/>
-        </w:rPr>
-        <w:t xml:space="preserve"> + 1</w:t>
-      </w:r>
-    </w:p>
-    <w:p>
-      <w:pPr>
-        <w:pStyle w:val="Lijstopsomteken"/>
-        <w:tabs>
-          <w:tab w:val="clear" w:pos="360"/>
-          <w:tab w:val="num" w:pos="720"/>
-        </w:tabs>
-        <w:ind w:left="720"/>
-        <w:rPr>
-          <w:lang w:val="en-US"/>
-        </w:rPr>
-      </w:pPr>
-      <w:r>
-        <w:rPr>
-          <w:lang w:val="en-US"/>
-        </w:rPr>
-        <w:t>Call pickup function on item to make ready to enter inventory</w:t>
-      </w:r>
-    </w:p>
-    <w:p>
-      <w:pPr>
-        <w:pStyle w:val="Lijstopsomteken"/>
-        <w:rPr>
-          <w:lang w:val="en-US"/>
-        </w:rPr>
-      </w:pPr>
-      <w:r>
-        <w:rPr>
-          <w:b/>
-          <w:lang w:val="en-US"/>
-        </w:rPr>
-        <w:t>Item drop</w:t>
-      </w:r>
-    </w:p>
-    <w:p>
-      <w:pPr>
-        <w:pStyle w:val="Lijstopsomteken"/>
-        <w:tabs>
-          <w:tab w:val="clear" w:pos="360"/>
-          <w:tab w:val="num" w:pos="720"/>
-        </w:tabs>
-        <w:ind w:left="720"/>
-        <w:rPr>
-          <w:lang w:val="en-US"/>
-        </w:rPr>
-      </w:pPr>
-      <w:r>
-        <w:rPr>
-          <w:lang w:val="en-US"/>
-        </w:rPr>
-        <w:t>Remove from inventory at certain array</w:t>
-      </w:r>
-    </w:p>
-    <w:p>
-      <w:pPr>
-        <w:pStyle w:val="Lijstopsomteken"/>
-        <w:rPr>
-          <w:lang w:val="en-US"/>
-        </w:rPr>
-      </w:pPr>
-      <w:r>
-        <w:rPr>
-          <w:b/>
-          <w:lang w:val="en-US"/>
-        </w:rPr>
-        <w:t>Item Gets Used</w:t>
-      </w:r>
-    </w:p>
-    <w:p>
-      <w:pPr>
-        <w:pStyle w:val="Lijstopsomteken"/>
-        <w:tabs>
-          <w:tab w:val="clear" w:pos="360"/>
-          <w:tab w:val="num" w:pos="720"/>
-        </w:tabs>
-        <w:ind w:left="720"/>
-        <w:rPr>
-          <w:lang w:val="en-US"/>
-        </w:rPr>
-      </w:pPr>
-      <w:r>
-        <w:rPr>
-          <w:lang w:val="en-US"/>
-        </w:rPr>
-        <w:t>Deduct health from item</w:t>
+        <w:pStyle w:val="ListBullet"/>
+        <w:numPr>
+          <w:ilvl w:val="0"/>
+          <w:numId w:val="3"/>
+        </w:numPr>
+        <w:rPr>
+          <w:lang w:val="en-US"/>
+        </w:rPr>
+      </w:pPr>
+      <w:r>
+        <w:rPr>
+          <w:lang w:val="en-US"/>
+        </w:rPr>
+        <w:t>Interaction</w:t>
       </w:r>
       <w:bookmarkStart w:id="0" w:name="_GoBack"/>
       <w:bookmarkEnd w:id="0"/>
     </w:p>
     <w:p>
       <w:pPr>
-        <w:pStyle w:val="Lijstopsomteken"/>
-        <w:tabs>
-          <w:tab w:val="clear" w:pos="360"/>
-          <w:tab w:val="num" w:pos="720"/>
-        </w:tabs>
-        <w:ind w:left="720"/>
-        <w:rPr>
-          <w:lang w:val="en-US"/>
-        </w:rPr>
-      </w:pPr>
-      <w:r>
-        <w:rPr>
-          <w:lang w:val="en-US"/>
-        </w:rPr>
-        <w:t>Do effect</w:t>
-      </w:r>
-    </w:p>
-    <w:p>
-      <w:pPr>
-        <w:pStyle w:val="Lijstopsomteken"/>
-        <w:tabs>
-          <w:tab w:val="clear" w:pos="360"/>
-          <w:tab w:val="num" w:pos="720"/>
-        </w:tabs>
-        <w:ind w:left="720"/>
-        <w:rPr>
-          <w:lang w:val="en-US"/>
-        </w:rPr>
-      </w:pPr>
-      <w:r>
-        <w:rPr>
-          <w:lang w:val="en-US"/>
-        </w:rPr>
-        <w:t xml:space="preserve">Check for </w:t>
-      </w:r>
-      <w:proofErr w:type="spellStart"/>
-      <w:r>
-        <w:rPr>
-          <w:lang w:val="en-US"/>
-        </w:rPr>
-        <w:t>itemDeath</w:t>
-      </w:r>
-      <w:proofErr w:type="spellEnd"/>
-    </w:p>
-    <w:p>
-      <w:pPr>
-        <w:pStyle w:val="Lijstopsomteken"/>
+        <w:pStyle w:val="ListBullet"/>
         <w:numPr>
           <w:ilvl w:val="0"/>
           <w:numId w:val="0"/>
         </w:numPr>
         <w:ind w:left="720"/>
         <w:rPr>
-          <w:lang w:val="en-US"/>
-        </w:rPr>
-      </w:pPr>
-    </w:p>
-    <w:p>
-      <w:pPr>
-        <w:pStyle w:val="Lijstopsomteken"/>
+          <w:b/>
+          <w:lang w:val="en-US"/>
+        </w:rPr>
+      </w:pPr>
+      <w:r>
+        <w:rPr>
+          <w:b/>
+          <w:lang w:val="en-US"/>
+        </w:rPr>
+        <w:t>Text:</w:t>
+      </w:r>
+    </w:p>
+    <w:p>
+      <w:pPr>
+        <w:pStyle w:val="ListBullet"/>
+        <w:numPr>
+          <w:ilvl w:val="0"/>
+          <w:numId w:val="5"/>
+        </w:numPr>
+        <w:rPr>
+          <w:lang w:val="en-US"/>
+        </w:rPr>
+      </w:pPr>
+      <w:r>
+        <w:rPr>
+          <w:lang w:val="en-US"/>
+        </w:rPr>
+        <w:t>You were revived!</w:t>
+      </w:r>
+    </w:p>
+    <w:p>
+      <w:pPr>
+        <w:pStyle w:val="ListBullet"/>
+        <w:numPr>
+          <w:ilvl w:val="0"/>
+          <w:numId w:val="5"/>
+        </w:numPr>
+        <w:rPr>
+          <w:lang w:val="en-US"/>
+        </w:rPr>
+      </w:pPr>
+      <w:r>
+        <w:rPr>
+          <w:lang w:val="en-US"/>
+        </w:rPr>
+        <w:t>But you shouldn’t give up your dreams!</w:t>
+      </w:r>
+    </w:p>
+    <w:p>
+      <w:pPr>
+        <w:pStyle w:val="ListBullet"/>
+        <w:numPr>
+          <w:ilvl w:val="0"/>
+          <w:numId w:val="5"/>
+        </w:numPr>
+        <w:rPr>
+          <w:lang w:val="en-US"/>
+        </w:rPr>
+      </w:pPr>
+      <w:r>
+        <w:rPr>
+          <w:lang w:val="en-US"/>
+        </w:rPr>
+        <w:t>Try and find an object to stick in the socket!</w:t>
+      </w:r>
+    </w:p>
+    <w:p>
+      <w:pPr>
+        <w:pStyle w:val="ListBullet"/>
+        <w:numPr>
+          <w:ilvl w:val="0"/>
+          <w:numId w:val="5"/>
+        </w:numPr>
+        <w:rPr>
+          <w:lang w:val="en-US"/>
+        </w:rPr>
+      </w:pPr>
+      <w:r>
+        <w:rPr>
+          <w:lang w:val="en-US"/>
+        </w:rPr>
+        <w:t>[Should stick fork in socket]</w:t>
+      </w:r>
+    </w:p>
+    <w:p>
+      <w:pPr>
+        <w:pStyle w:val="ListBullet"/>
+        <w:numPr>
+          <w:ilvl w:val="0"/>
+          <w:numId w:val="5"/>
+        </w:numPr>
+        <w:rPr>
+          <w:lang w:val="en-US"/>
+        </w:rPr>
+      </w:pPr>
+      <w:r>
+        <w:rPr>
+          <w:lang w:val="en-US"/>
+        </w:rPr>
+        <w:t>EOG</w:t>
+      </w:r>
+    </w:p>
+    <w:p>
+      <w:pPr>
+        <w:pStyle w:val="ListBullet"/>
+        <w:numPr>
+          <w:ilvl w:val="0"/>
+          <w:numId w:val="0"/>
+        </w:numPr>
+        <w:ind w:left="1068" w:hanging="360"/>
+        <w:rPr>
+          <w:b/>
+          <w:lang w:val="en-US"/>
+        </w:rPr>
+      </w:pPr>
+      <w:r>
+        <w:rPr>
+          <w:b/>
+          <w:lang w:val="en-US"/>
+        </w:rPr>
+        <w:t>Checkpoints:</w:t>
+      </w:r>
+    </w:p>
+    <w:p>
+      <w:pPr>
+        <w:pStyle w:val="ListBullet"/>
+        <w:tabs>
+          <w:tab w:val="clear" w:pos="360"/>
+          <w:tab w:val="num" w:pos="1428"/>
+        </w:tabs>
+        <w:ind w:left="1428"/>
+        <w:rPr>
+          <w:lang w:val="en-US"/>
+        </w:rPr>
+      </w:pPr>
+      <w:r>
+        <w:rPr>
+          <w:lang w:val="en-US"/>
+        </w:rPr>
+        <w:t>Take fork</w:t>
+      </w:r>
+    </w:p>
+    <w:p>
+      <w:pPr>
+        <w:pStyle w:val="ListBullet"/>
+        <w:tabs>
+          <w:tab w:val="clear" w:pos="360"/>
+          <w:tab w:val="num" w:pos="1428"/>
+        </w:tabs>
+        <w:ind w:left="1428"/>
+        <w:rPr>
+          <w:lang w:val="en-US"/>
+        </w:rPr>
+      </w:pPr>
+      <w:r>
+        <w:rPr>
+          <w:lang w:val="en-US"/>
+        </w:rPr>
+        <w:t>Stick it in socket</w:t>
+      </w:r>
+    </w:p>
+    <w:p>
+      <w:pPr>
+        <w:pStyle w:val="Heading1"/>
+        <w:rPr>
+          <w:lang w:val="en-US"/>
+        </w:rPr>
+      </w:pPr>
+      <w:r>
+        <w:rPr>
+          <w:lang w:val="en-US"/>
+        </w:rPr>
+        <w:t>Events</w:t>
+      </w:r>
+    </w:p>
+    <w:p>
+      <w:pPr>
+        <w:pStyle w:val="Heading2"/>
+        <w:rPr>
+          <w:lang w:val="en-US"/>
+        </w:rPr>
+      </w:pPr>
+      <w:r>
+        <w:rPr>
+          <w:lang w:val="en-US"/>
+        </w:rPr>
+        <w:t>Player</w:t>
+      </w:r>
+    </w:p>
+    <w:p>
+      <w:pPr>
+        <w:pStyle w:val="ListBullet"/>
+        <w:rPr>
+          <w:b/>
+          <w:lang w:val="en-US"/>
+        </w:rPr>
+      </w:pPr>
+      <w:r>
+        <w:rPr>
+          <w:b/>
+          <w:lang w:val="en-US"/>
+        </w:rPr>
+        <w:t>Player heals</w:t>
+      </w:r>
+    </w:p>
+    <w:p>
+      <w:pPr>
+        <w:pStyle w:val="ListBullet"/>
+        <w:tabs>
+          <w:tab w:val="clear" w:pos="360"/>
+          <w:tab w:val="num" w:pos="720"/>
+        </w:tabs>
+        <w:ind w:left="720"/>
+        <w:rPr>
+          <w:lang w:val="en-US"/>
+        </w:rPr>
+      </w:pPr>
+      <w:r>
+        <w:rPr>
+          <w:lang w:val="en-US"/>
+        </w:rPr>
+        <w:t>Increase health</w:t>
+      </w:r>
+    </w:p>
+    <w:p>
+      <w:pPr>
+        <w:pStyle w:val="ListBullet"/>
+        <w:tabs>
+          <w:tab w:val="clear" w:pos="360"/>
+          <w:tab w:val="num" w:pos="720"/>
+        </w:tabs>
+        <w:ind w:left="720"/>
+        <w:rPr>
+          <w:lang w:val="en-US"/>
+        </w:rPr>
+      </w:pPr>
+      <w:r>
+        <w:rPr>
+          <w:lang w:val="en-US"/>
+        </w:rPr>
+        <w:t>Update Health UI</w:t>
+      </w:r>
+    </w:p>
+    <w:p>
+      <w:pPr>
+        <w:pStyle w:val="ListBullet"/>
+        <w:rPr>
+          <w:lang w:val="en-US"/>
+        </w:rPr>
+      </w:pPr>
+      <w:r>
+        <w:rPr>
+          <w:b/>
+          <w:lang w:val="en-US"/>
+        </w:rPr>
+        <w:t>Player takes damage</w:t>
+      </w:r>
+    </w:p>
+    <w:p>
+      <w:pPr>
+        <w:pStyle w:val="ListBullet"/>
+        <w:tabs>
+          <w:tab w:val="clear" w:pos="360"/>
+          <w:tab w:val="num" w:pos="720"/>
+        </w:tabs>
+        <w:ind w:left="720"/>
+        <w:rPr>
+          <w:lang w:val="en-US"/>
+        </w:rPr>
+      </w:pPr>
+      <w:r>
+        <w:rPr>
+          <w:lang w:val="en-US"/>
+        </w:rPr>
+        <w:t>Check for death</w:t>
+      </w:r>
+    </w:p>
+    <w:p>
+      <w:pPr>
+        <w:pStyle w:val="ListBullet"/>
+        <w:tabs>
+          <w:tab w:val="clear" w:pos="360"/>
+          <w:tab w:val="num" w:pos="720"/>
+        </w:tabs>
+        <w:ind w:left="720"/>
+        <w:rPr>
+          <w:lang w:val="en-US"/>
+        </w:rPr>
+      </w:pPr>
+      <w:r>
+        <w:rPr>
+          <w:lang w:val="en-US"/>
+        </w:rPr>
+        <w:t>Play damage sound</w:t>
+      </w:r>
+    </w:p>
+    <w:p>
+      <w:pPr>
+        <w:pStyle w:val="ListBullet"/>
+        <w:tabs>
+          <w:tab w:val="clear" w:pos="360"/>
+          <w:tab w:val="num" w:pos="720"/>
+        </w:tabs>
+        <w:ind w:left="720"/>
+        <w:rPr>
+          <w:lang w:val="en-US"/>
+        </w:rPr>
+      </w:pPr>
+      <w:r>
+        <w:rPr>
+          <w:lang w:val="en-US"/>
+        </w:rPr>
+        <w:t>Update Health UI</w:t>
+      </w:r>
+    </w:p>
+    <w:p>
+      <w:pPr>
+        <w:pStyle w:val="ListBullet"/>
+        <w:rPr>
+          <w:lang w:val="en-US"/>
+        </w:rPr>
+      </w:pPr>
+      <w:r>
+        <w:rPr>
+          <w:b/>
+          <w:lang w:val="en-US"/>
+        </w:rPr>
+        <w:t>Player dies</w:t>
+      </w:r>
+    </w:p>
+    <w:p>
+      <w:pPr>
+        <w:pStyle w:val="ListBullet"/>
+        <w:tabs>
+          <w:tab w:val="clear" w:pos="360"/>
+          <w:tab w:val="num" w:pos="720"/>
+        </w:tabs>
+        <w:ind w:left="720"/>
+        <w:rPr>
+          <w:lang w:val="en-US"/>
+        </w:rPr>
+      </w:pPr>
+      <w:r>
+        <w:rPr>
+          <w:lang w:val="en-US"/>
+        </w:rPr>
+        <w:t>Show die screen</w:t>
+      </w:r>
+    </w:p>
+    <w:p>
+      <w:pPr>
+        <w:pStyle w:val="Heading2"/>
+        <w:rPr>
+          <w:lang w:val="en-US"/>
+        </w:rPr>
+      </w:pPr>
+      <w:r>
+        <w:rPr>
+          <w:lang w:val="en-US"/>
+        </w:rPr>
+        <w:t>Inventory</w:t>
+      </w:r>
+    </w:p>
+    <w:p>
+      <w:pPr>
+        <w:pStyle w:val="ListBullet"/>
+        <w:rPr>
+          <w:lang w:val="en-US"/>
+        </w:rPr>
+      </w:pPr>
+      <w:r>
+        <w:rPr>
+          <w:b/>
+          <w:lang w:val="en-US"/>
+        </w:rPr>
+        <w:t>Add to inventory</w:t>
+      </w:r>
+    </w:p>
+    <w:p>
+      <w:pPr>
+        <w:pStyle w:val="ListBullet"/>
+        <w:tabs>
+          <w:tab w:val="clear" w:pos="360"/>
+          <w:tab w:val="num" w:pos="720"/>
+        </w:tabs>
+        <w:ind w:left="720"/>
+        <w:rPr>
+          <w:lang w:val="en-US"/>
+        </w:rPr>
+      </w:pPr>
+      <w:r>
+        <w:rPr>
+          <w:lang w:val="en-US"/>
+        </w:rPr>
+        <w:t xml:space="preserve">Add </w:t>
+      </w:r>
+      <w:r>
+        <w:rPr>
+          <w:lang w:val="en-US"/>
+        </w:rPr>
+        <w:t xml:space="preserve">gameObject refNumber </w:t>
+      </w:r>
+      <w:r>
+        <w:rPr>
+          <w:lang w:val="en-US"/>
+        </w:rPr>
+        <w:t>to inventory array</w:t>
+      </w:r>
+    </w:p>
+    <w:p>
+      <w:pPr>
+        <w:pStyle w:val="ListBullet"/>
+        <w:tabs>
+          <w:tab w:val="clear" w:pos="360"/>
+          <w:tab w:val="num" w:pos="720"/>
+        </w:tabs>
+        <w:ind w:left="720"/>
+        <w:rPr>
+          <w:lang w:val="en-US"/>
+        </w:rPr>
+      </w:pPr>
+      <w:r>
+        <w:rPr>
+          <w:lang w:val="en-US"/>
+        </w:rPr>
+        <w:t>Show in inventory UI</w:t>
+      </w:r>
+    </w:p>
+    <w:p>
+      <w:pPr>
+        <w:pStyle w:val="ListBullet"/>
+        <w:rPr>
+          <w:lang w:val="en-US"/>
+        </w:rPr>
+      </w:pPr>
+      <w:r>
+        <w:rPr>
+          <w:b/>
+          <w:lang w:val="en-US"/>
+        </w:rPr>
+        <w:t>Remove from inventory</w:t>
+      </w:r>
+    </w:p>
+    <w:p>
+      <w:pPr>
+        <w:pStyle w:val="ListBullet"/>
+        <w:tabs>
+          <w:tab w:val="clear" w:pos="360"/>
+          <w:tab w:val="num" w:pos="720"/>
+        </w:tabs>
+        <w:ind w:left="720"/>
+        <w:rPr>
+          <w:lang w:val="en-US"/>
+        </w:rPr>
+      </w:pPr>
+      <w:r>
+        <w:rPr>
+          <w:lang w:val="en-US"/>
+        </w:rPr>
+        <w:t>Remove from inventory array</w:t>
+      </w:r>
+    </w:p>
+    <w:p>
+      <w:pPr>
+        <w:pStyle w:val="ListBullet"/>
+        <w:tabs>
+          <w:tab w:val="clear" w:pos="360"/>
+          <w:tab w:val="num" w:pos="720"/>
+        </w:tabs>
+        <w:ind w:left="720"/>
+        <w:rPr>
+          <w:lang w:val="en-US"/>
+        </w:rPr>
+      </w:pPr>
+      <w:r>
+        <w:rPr>
+          <w:lang w:val="en-US"/>
+        </w:rPr>
+        <w:t>Remove from inventory UI</w:t>
+      </w:r>
+    </w:p>
+    <w:p>
+      <w:pPr>
+        <w:pStyle w:val="ListBullet"/>
+        <w:rPr>
+          <w:lang w:val="en-US"/>
+        </w:rPr>
+      </w:pPr>
+      <w:r>
+        <w:rPr>
+          <w:b/>
+          <w:lang w:val="en-US"/>
+        </w:rPr>
+        <w:t>Clear inventory</w:t>
+      </w:r>
+    </w:p>
+    <w:p>
+      <w:pPr>
+        <w:pStyle w:val="ListBullet"/>
+        <w:tabs>
+          <w:tab w:val="clear" w:pos="360"/>
+          <w:tab w:val="num" w:pos="720"/>
+        </w:tabs>
+        <w:ind w:left="720"/>
+        <w:rPr>
+          <w:lang w:val="en-US"/>
+        </w:rPr>
+      </w:pPr>
+      <w:r>
+        <w:rPr>
+          <w:lang w:val="en-US"/>
+        </w:rPr>
+        <w:t>Remove all items from inventory array</w:t>
+      </w:r>
+    </w:p>
+    <w:p>
+      <w:pPr>
+        <w:pStyle w:val="ListBullet"/>
+        <w:tabs>
+          <w:tab w:val="clear" w:pos="360"/>
+          <w:tab w:val="num" w:pos="720"/>
+        </w:tabs>
+        <w:ind w:left="720"/>
+        <w:rPr>
+          <w:lang w:val="en-US"/>
+        </w:rPr>
+      </w:pPr>
+      <w:r>
+        <w:rPr>
+          <w:lang w:val="en-US"/>
+        </w:rPr>
+        <w:t>Remove all items from inventory UI</w:t>
+      </w:r>
+    </w:p>
+    <w:p>
+      <w:pPr>
+        <w:rPr>
+          <w:lang w:val="en-US"/>
+        </w:rPr>
+      </w:pPr>
+      <w:r>
+        <w:rPr>
+          <w:lang w:val="en-US"/>
+        </w:rPr>
+        <w:lastRenderedPageBreak/>
+        <w:br w:type="page"/>
+      </w:r>
+    </w:p>
+    <w:p>
+      <w:pPr>
+        <w:pStyle w:val="Heading2"/>
+        <w:rPr>
+          <w:lang w:val="en-US"/>
+        </w:rPr>
+      </w:pPr>
+      <w:r>
+        <w:rPr>
+          <w:lang w:val="en-US"/>
+        </w:rPr>
+        <w:lastRenderedPageBreak/>
+        <w:t>Item</w:t>
+      </w:r>
+    </w:p>
+    <w:p>
+      <w:pPr>
+        <w:rPr>
+          <w:b/>
+          <w:lang w:val="en-US"/>
+        </w:rPr>
+      </w:pPr>
+      <w:r>
+        <w:rPr>
+          <w:b/>
+          <w:lang w:val="en-US"/>
+        </w:rPr>
+        <w:t>Player</w:t>
+      </w:r>
+    </w:p>
+    <w:p>
+      <w:pPr>
+        <w:pStyle w:val="ListBullet"/>
+        <w:rPr>
+          <w:lang w:val="en-US"/>
+        </w:rPr>
+      </w:pPr>
+      <w:r>
+        <w:rPr>
+          <w:b/>
+          <w:lang w:val="en-US"/>
+        </w:rPr>
+        <w:t>Item pickup</w:t>
+      </w:r>
+    </w:p>
+    <w:p>
+      <w:pPr>
+        <w:pStyle w:val="ListBullet"/>
+        <w:tabs>
+          <w:tab w:val="clear" w:pos="360"/>
+          <w:tab w:val="num" w:pos="720"/>
+        </w:tabs>
+        <w:ind w:left="720"/>
+        <w:rPr>
+          <w:lang w:val="en-US"/>
+        </w:rPr>
+      </w:pPr>
+      <w:r>
+        <w:rPr>
+          <w:lang w:val="en-US"/>
+        </w:rPr>
+        <w:t xml:space="preserve">Add to inventory at </w:t>
+      </w:r>
+      <w:proofErr w:type="spellStart"/>
+      <w:proofErr w:type="gramStart"/>
+      <w:r>
+        <w:rPr>
+          <w:lang w:val="en-US"/>
+        </w:rPr>
+        <w:t>list.Count</w:t>
+      </w:r>
+      <w:proofErr w:type="spellEnd"/>
+      <w:proofErr w:type="gramEnd"/>
+      <w:r>
+        <w:rPr>
+          <w:lang w:val="en-US"/>
+        </w:rPr>
+        <w:t xml:space="preserve"> + 1</w:t>
+      </w:r>
+    </w:p>
+    <w:p>
+      <w:pPr>
+        <w:pStyle w:val="ListBullet"/>
+        <w:tabs>
+          <w:tab w:val="clear" w:pos="360"/>
+          <w:tab w:val="num" w:pos="720"/>
+        </w:tabs>
+        <w:ind w:left="720"/>
+        <w:rPr>
+          <w:lang w:val="en-US"/>
+        </w:rPr>
+      </w:pPr>
+      <w:r>
+        <w:rPr>
+          <w:lang w:val="en-US"/>
+        </w:rPr>
+        <w:t>Call pickup function on item to make ready to enter inventory</w:t>
+      </w:r>
+    </w:p>
+    <w:p>
+      <w:pPr>
+        <w:pStyle w:val="ListBullet"/>
+        <w:rPr>
+          <w:lang w:val="en-US"/>
+        </w:rPr>
+      </w:pPr>
+      <w:r>
+        <w:rPr>
+          <w:b/>
+          <w:lang w:val="en-US"/>
+        </w:rPr>
+        <w:t>Item drop</w:t>
+      </w:r>
+    </w:p>
+    <w:p>
+      <w:pPr>
+        <w:pStyle w:val="ListBullet"/>
+        <w:tabs>
+          <w:tab w:val="clear" w:pos="360"/>
+          <w:tab w:val="num" w:pos="720"/>
+        </w:tabs>
+        <w:ind w:left="720"/>
+        <w:rPr>
+          <w:lang w:val="en-US"/>
+        </w:rPr>
+      </w:pPr>
+      <w:r>
+        <w:rPr>
+          <w:lang w:val="en-US"/>
+        </w:rPr>
+        <w:t>Remove from inventory at certain array</w:t>
+      </w:r>
+    </w:p>
+    <w:p>
+      <w:pPr>
+        <w:pStyle w:val="ListBullet"/>
+        <w:rPr>
+          <w:lang w:val="en-US"/>
+        </w:rPr>
+      </w:pPr>
+      <w:r>
+        <w:rPr>
+          <w:b/>
+          <w:lang w:val="en-US"/>
+        </w:rPr>
+        <w:t>Item Gets Used</w:t>
+      </w:r>
+    </w:p>
+    <w:p>
+      <w:pPr>
+        <w:pStyle w:val="ListBullet"/>
+        <w:tabs>
+          <w:tab w:val="clear" w:pos="360"/>
+          <w:tab w:val="num" w:pos="720"/>
+        </w:tabs>
+        <w:ind w:left="720"/>
+        <w:rPr>
+          <w:lang w:val="en-US"/>
+        </w:rPr>
+      </w:pPr>
+      <w:r>
+        <w:rPr>
+          <w:lang w:val="en-US"/>
+        </w:rPr>
+        <w:t>Deduct health from item</w:t>
+      </w:r>
+    </w:p>
+    <w:p>
+      <w:pPr>
+        <w:pStyle w:val="ListBullet"/>
+        <w:tabs>
+          <w:tab w:val="clear" w:pos="360"/>
+          <w:tab w:val="num" w:pos="720"/>
+        </w:tabs>
+        <w:ind w:left="720"/>
+        <w:rPr>
+          <w:lang w:val="en-US"/>
+        </w:rPr>
+      </w:pPr>
+      <w:r>
+        <w:rPr>
+          <w:lang w:val="en-US"/>
+        </w:rPr>
+        <w:t>Do effect</w:t>
+      </w:r>
+    </w:p>
+    <w:p>
+      <w:pPr>
+        <w:pStyle w:val="ListBullet"/>
+        <w:tabs>
+          <w:tab w:val="clear" w:pos="360"/>
+          <w:tab w:val="num" w:pos="720"/>
+        </w:tabs>
+        <w:ind w:left="720"/>
+        <w:rPr>
+          <w:lang w:val="en-US"/>
+        </w:rPr>
+      </w:pPr>
+      <w:r>
+        <w:rPr>
+          <w:lang w:val="en-US"/>
+        </w:rPr>
+        <w:t xml:space="preserve">Check for </w:t>
+      </w:r>
+      <w:proofErr w:type="spellStart"/>
+      <w:r>
+        <w:rPr>
+          <w:lang w:val="en-US"/>
+        </w:rPr>
+        <w:t>itemDeath</w:t>
+      </w:r>
+      <w:proofErr w:type="spellEnd"/>
+    </w:p>
+    <w:p>
+      <w:pPr>
+        <w:pStyle w:val="ListBullet"/>
+        <w:numPr>
+          <w:ilvl w:val="0"/>
+          <w:numId w:val="0"/>
+        </w:numPr>
+        <w:ind w:left="720"/>
+        <w:rPr>
+          <w:lang w:val="en-US"/>
+        </w:rPr>
+      </w:pPr>
+    </w:p>
+    <w:p>
+      <w:pPr>
+        <w:pStyle w:val="ListBullet"/>
         <w:numPr>
           <w:ilvl w:val="0"/>
           <w:numId w:val="0"/>
@@ -1475,7 +1678,7 @@
     </w:p>
     <w:p>
       <w:pPr>
-        <w:pStyle w:val="Lijstopsomteken"/>
+        <w:pStyle w:val="ListBullet"/>
         <w:rPr>
           <w:color w:val="FF0000"/>
           <w:lang w:val="en-US"/>
@@ -1540,7 +1743,7 @@
     </w:p>
     <w:p>
       <w:pPr>
-        <w:pStyle w:val="Lijstopsomteken"/>
+        <w:pStyle w:val="ListBullet"/>
         <w:tabs>
           <w:tab w:val="clear" w:pos="360"/>
           <w:tab w:val="num" w:pos="720"/>
@@ -1561,7 +1764,7 @@
     </w:p>
     <w:p>
       <w:pPr>
-        <w:pStyle w:val="Lijstopsomteken"/>
+        <w:pStyle w:val="ListBullet"/>
         <w:tabs>
           <w:tab w:val="clear" w:pos="360"/>
           <w:tab w:val="num" w:pos="720"/>
@@ -1582,7 +1785,7 @@
     </w:p>
     <w:p>
       <w:pPr>
-        <w:pStyle w:val="Lijstopsomteken"/>
+        <w:pStyle w:val="ListBullet"/>
         <w:rPr>
           <w:color w:val="FF0000"/>
           <w:lang w:val="en-US"/>
@@ -1631,7 +1834,7 @@
     </w:p>
     <w:p>
       <w:pPr>
-        <w:pStyle w:val="Lijstopsomteken"/>
+        <w:pStyle w:val="ListBullet"/>
         <w:tabs>
           <w:tab w:val="clear" w:pos="360"/>
           <w:tab w:val="num" w:pos="720"/>
@@ -1652,7 +1855,7 @@
     </w:p>
     <w:p>
       <w:pPr>
-        <w:pStyle w:val="Lijstopsomteken"/>
+        <w:pStyle w:val="ListBullet"/>
         <w:tabs>
           <w:tab w:val="clear" w:pos="360"/>
           <w:tab w:val="num" w:pos="720"/>
@@ -1673,7 +1876,7 @@
     </w:p>
     <w:p>
       <w:pPr>
-        <w:pStyle w:val="Lijstopsomteken"/>
+        <w:pStyle w:val="ListBullet"/>
         <w:rPr>
           <w:lang w:val="en-US"/>
         </w:rPr>
@@ -1688,7 +1891,7 @@
     </w:p>
     <w:p>
       <w:pPr>
-        <w:pStyle w:val="Lijstopsomteken"/>
+        <w:pStyle w:val="ListBullet"/>
         <w:tabs>
           <w:tab w:val="clear" w:pos="360"/>
           <w:tab w:val="num" w:pos="720"/>
@@ -1707,7 +1910,7 @@
     </w:p>
     <w:p>
       <w:pPr>
-        <w:pStyle w:val="Lijstopsomteken"/>
+        <w:pStyle w:val="ListBullet"/>
         <w:tabs>
           <w:tab w:val="clear" w:pos="360"/>
           <w:tab w:val="num" w:pos="720"/>
@@ -1726,7 +1929,7 @@
     </w:p>
     <w:p>
       <w:pPr>
-        <w:pStyle w:val="Kop2"/>
+        <w:pStyle w:val="Heading2"/>
         <w:rPr>
           <w:lang w:val="en-US"/>
         </w:rPr>
@@ -1749,7 +1952,7 @@
     </w:p>
     <w:p>
       <w:pPr>
-        <w:pStyle w:val="Lijstopsomteken"/>
+        <w:pStyle w:val="ListBullet"/>
         <w:numPr>
           <w:ilvl w:val="0"/>
           <w:numId w:val="0"/>
@@ -1762,7 +1965,7 @@
     </w:p>
     <w:p>
       <w:pPr>
-        <w:pStyle w:val="Lijstopsomteken"/>
+        <w:pStyle w:val="ListBullet"/>
         <w:numPr>
           <w:ilvl w:val="0"/>
           <w:numId w:val="0"/>
@@ -1784,7 +1987,7 @@
 </file>
 
 <file path=word/numbering.xml><?xml version="1.0" encoding="utf-8"?>
-<w:numbering xmlns:wpc="http://schemas.microsoft.com/office/word/2010/wordprocessingCanvas" xmlns:cx="http://schemas.microsoft.com/office/drawing/2014/chartex" xmlns:cx1="http://schemas.microsoft.com/office/drawing/2015/9/8/chartex" xmlns:cx2="http://schemas.microsoft.com/office/drawing/2015/10/21/chartex" xmlns:cx3="http://schemas.microsoft.com/office/drawing/2016/5/9/chartex" xmlns:cx4="http://schemas.microsoft.com/office/drawing/2016/5/10/chartex" xmlns:cx5="http://schemas.microsoft.com/office/drawing/2016/5/11/chartex" xmlns:mc="http://schemas.openxmlformats.org/markup-compatibility/2006" xmlns:o="urn:schemas-microsoft-com:office:office" xmlns:r="http://schemas.openxmlformats.org/officeDocument/2006/relationships" xmlns:m="http://schemas.openxmlformats.org/officeDocument/2006/math" xmlns:v="urn:schemas-microsoft-com:vml" xmlns:wp14="http://schemas.microsoft.com/office/word/2010/wordprocessingDrawing" xmlns:wp="http://schemas.openxmlformats.org/drawingml/2006/wordprocessingDrawing" xmlns:w10="urn:schemas-microsoft-com:office:word" xmlns:w="http://schemas.openxmlformats.org/wordprocessingml/2006/main" xmlns:w14="http://schemas.microsoft.com/office/word/2010/wordml" xmlns:w15="http://schemas.microsoft.com/office/word/2012/wordml" xmlns:w16se="http://schemas.microsoft.com/office/word/2015/wordml/symex" xmlns:wpg="http://schemas.microsoft.com/office/word/2010/wordprocessingGroup" xmlns:wpi="http://schemas.microsoft.com/office/word/2010/wordprocessingInk" xmlns:wne="http://schemas.microsoft.com/office/word/2006/wordml" xmlns:wps="http://schemas.microsoft.com/office/word/2010/wordprocessingShape" mc:Ignorable="w14 w15 w16se wp14">
+<w:numbering xmlns:wpc="http://schemas.microsoft.com/office/word/2010/wordprocessingCanvas" xmlns:cx="http://schemas.microsoft.com/office/drawing/2014/chartex" xmlns:mc="http://schemas.openxmlformats.org/markup-compatibility/2006" xmlns:o="urn:schemas-microsoft-com:office:office" xmlns:r="http://schemas.openxmlformats.org/officeDocument/2006/relationships" xmlns:m="http://schemas.openxmlformats.org/officeDocument/2006/math" xmlns:v="urn:schemas-microsoft-com:vml" xmlns:wp14="http://schemas.microsoft.com/office/word/2010/wordprocessingDrawing" xmlns:wp="http://schemas.openxmlformats.org/drawingml/2006/wordprocessingDrawing" xmlns:w10="urn:schemas-microsoft-com:office:word" xmlns:w="http://schemas.openxmlformats.org/wordprocessingml/2006/main" xmlns:w14="http://schemas.microsoft.com/office/word/2010/wordml" xmlns:w15="http://schemas.microsoft.com/office/word/2012/wordml" xmlns:w16se="http://schemas.microsoft.com/office/word/2015/wordml/symex" xmlns:wpg="http://schemas.microsoft.com/office/word/2010/wordprocessingGroup" xmlns:wpi="http://schemas.microsoft.com/office/word/2010/wordprocessingInk" xmlns:wne="http://schemas.microsoft.com/office/word/2006/wordml" xmlns:wps="http://schemas.microsoft.com/office/word/2010/wordprocessingShape" mc:Ignorable="w14 w15 w16se wp14">
   <w:abstractNum w:abstractNumId="0" w15:restartNumberingAfterBreak="0">
     <w:nsid w:val="FFFFFF89"/>
     <w:multiLevelType w:val="singleLevel"/>
@@ -1792,7 +1995,7 @@
     <w:lvl w:ilvl="0">
       <w:start w:val="1"/>
       <w:numFmt w:val="bullet"/>
-      <w:pStyle w:val="Lijstopsomteken"/>
+      <w:pStyle w:val="ListBullet"/>
       <w:lvlText w:val=""/>
       <w:lvlJc w:val="left"/>
       <w:pPr>
@@ -1895,7 +2098,7 @@
   <w:abstractNum w:abstractNumId="2" w15:restartNumberingAfterBreak="0">
     <w:nsid w:val="12F27FDB"/>
     <w:multiLevelType w:val="hybridMultilevel"/>
-    <w:tmpl w:val="92A8A190"/>
+    <w:tmpl w:val="DCDEEC2C"/>
     <w:lvl w:ilvl="0" w:tplc="0813000F">
       <w:start w:val="1"/>
       <w:numFmt w:val="decimal"/>
@@ -1905,7 +2108,7 @@
         <w:ind w:left="720" w:hanging="360"/>
       </w:pPr>
     </w:lvl>
-    <w:lvl w:ilvl="1" w:tplc="08130019" w:tentative="1">
+    <w:lvl w:ilvl="1" w:tplc="08130019">
       <w:start w:val="1"/>
       <w:numFmt w:val="lowerLetter"/>
       <w:lvlText w:val="%2."/>
@@ -2062,6 +2265,119 @@
       <w:pPr>
         <w:ind w:left="6480" w:hanging="180"/>
       </w:pPr>
+    </w:lvl>
+  </w:abstractNum>
+  <w:abstractNum w:abstractNumId="4" w15:restartNumberingAfterBreak="0">
+    <w:nsid w:val="6ABB5C51"/>
+    <w:multiLevelType w:val="hybridMultilevel"/>
+    <w:tmpl w:val="D2102848"/>
+    <w:lvl w:ilvl="0" w:tplc="08130001">
+      <w:start w:val="1"/>
+      <w:numFmt w:val="bullet"/>
+      <w:lvlText w:val=""/>
+      <w:lvlJc w:val="left"/>
+      <w:pPr>
+        <w:ind w:left="1440" w:hanging="360"/>
+      </w:pPr>
+      <w:rPr>
+        <w:rFonts w:ascii="Symbol" w:hAnsi="Symbol" w:hint="default"/>
+      </w:rPr>
+    </w:lvl>
+    <w:lvl w:ilvl="1" w:tplc="08130003" w:tentative="1">
+      <w:start w:val="1"/>
+      <w:numFmt w:val="bullet"/>
+      <w:lvlText w:val="o"/>
+      <w:lvlJc w:val="left"/>
+      <w:pPr>
+        <w:ind w:left="2160" w:hanging="360"/>
+      </w:pPr>
+      <w:rPr>
+        <w:rFonts w:ascii="Courier New" w:hAnsi="Courier New" w:cs="Courier New" w:hint="default"/>
+      </w:rPr>
+    </w:lvl>
+    <w:lvl w:ilvl="2" w:tplc="08130005" w:tentative="1">
+      <w:start w:val="1"/>
+      <w:numFmt w:val="bullet"/>
+      <w:lvlText w:val=""/>
+      <w:lvlJc w:val="left"/>
+      <w:pPr>
+        <w:ind w:left="2880" w:hanging="360"/>
+      </w:pPr>
+      <w:rPr>
+        <w:rFonts w:ascii="Wingdings" w:hAnsi="Wingdings" w:hint="default"/>
+      </w:rPr>
+    </w:lvl>
+    <w:lvl w:ilvl="3" w:tplc="08130001" w:tentative="1">
+      <w:start w:val="1"/>
+      <w:numFmt w:val="bullet"/>
+      <w:lvlText w:val=""/>
+      <w:lvlJc w:val="left"/>
+      <w:pPr>
+        <w:ind w:left="3600" w:hanging="360"/>
+      </w:pPr>
+      <w:rPr>
+        <w:rFonts w:ascii="Symbol" w:hAnsi="Symbol" w:hint="default"/>
+      </w:rPr>
+    </w:lvl>
+    <w:lvl w:ilvl="4" w:tplc="08130003" w:tentative="1">
+      <w:start w:val="1"/>
+      <w:numFmt w:val="bullet"/>
+      <w:lvlText w:val="o"/>
+      <w:lvlJc w:val="left"/>
+      <w:pPr>
+        <w:ind w:left="4320" w:hanging="360"/>
+      </w:pPr>
+      <w:rPr>
+        <w:rFonts w:ascii="Courier New" w:hAnsi="Courier New" w:cs="Courier New" w:hint="default"/>
+      </w:rPr>
+    </w:lvl>
+    <w:lvl w:ilvl="5" w:tplc="08130005" w:tentative="1">
+      <w:start w:val="1"/>
+      <w:numFmt w:val="bullet"/>
+      <w:lvlText w:val=""/>
+      <w:lvlJc w:val="left"/>
+      <w:pPr>
+        <w:ind w:left="5040" w:hanging="360"/>
+      </w:pPr>
+      <w:rPr>
+        <w:rFonts w:ascii="Wingdings" w:hAnsi="Wingdings" w:hint="default"/>
+      </w:rPr>
+    </w:lvl>
+    <w:lvl w:ilvl="6" w:tplc="08130001" w:tentative="1">
+      <w:start w:val="1"/>
+      <w:numFmt w:val="bullet"/>
+      <w:lvlText w:val=""/>
+      <w:lvlJc w:val="left"/>
+      <w:pPr>
+        <w:ind w:left="5760" w:hanging="360"/>
+      </w:pPr>
+      <w:rPr>
+        <w:rFonts w:ascii="Symbol" w:hAnsi="Symbol" w:hint="default"/>
+      </w:rPr>
+    </w:lvl>
+    <w:lvl w:ilvl="7" w:tplc="08130003" w:tentative="1">
+      <w:start w:val="1"/>
+      <w:numFmt w:val="bullet"/>
+      <w:lvlText w:val="o"/>
+      <w:lvlJc w:val="left"/>
+      <w:pPr>
+        <w:ind w:left="6480" w:hanging="360"/>
+      </w:pPr>
+      <w:rPr>
+        <w:rFonts w:ascii="Courier New" w:hAnsi="Courier New" w:cs="Courier New" w:hint="default"/>
+      </w:rPr>
+    </w:lvl>
+    <w:lvl w:ilvl="8" w:tplc="08130005" w:tentative="1">
+      <w:start w:val="1"/>
+      <w:numFmt w:val="bullet"/>
+      <w:lvlText w:val=""/>
+      <w:lvlJc w:val="left"/>
+      <w:pPr>
+        <w:ind w:left="7200" w:hanging="360"/>
+      </w:pPr>
+      <w:rPr>
+        <w:rFonts w:ascii="Wingdings" w:hAnsi="Wingdings" w:hint="default"/>
+      </w:rPr>
     </w:lvl>
   </w:abstractNum>
   <w:num w:numId="1">
@@ -2075,6 +2391,9 @@
   </w:num>
   <w:num w:numId="4">
     <w:abstractNumId w:val="1"/>
+  </w:num>
+  <w:num w:numId="5">
+    <w:abstractNumId w:val="4"/>
   </w:num>
 </w:numbering>
 </file>
@@ -2096,7 +2415,7 @@
       </w:pPr>
     </w:pPrDefault>
   </w:docDefaults>
-  <w:latentStyles w:defLockedState="0" w:defUIPriority="99" w:defSemiHidden="0" w:defUnhideWhenUsed="0" w:defQFormat="0" w:count="374">
+  <w:latentStyles w:defLockedState="0" w:defUIPriority="99" w:defSemiHidden="0" w:defUnhideWhenUsed="0" w:defQFormat="0" w:count="371">
     <w:lsdException w:name="Normal" w:uiPriority="0" w:qFormat="1"/>
     <w:lsdException w:name="heading 1" w:uiPriority="9" w:qFormat="1"/>
     <w:lsdException w:name="heading 2" w:semiHidden="1" w:uiPriority="9" w:unhideWhenUsed="1" w:qFormat="1"/>
@@ -2468,19 +2787,16 @@
     <w:lsdException w:name="List Table 5 Dark Accent 6" w:uiPriority="50"/>
     <w:lsdException w:name="List Table 6 Colorful Accent 6" w:uiPriority="51"/>
     <w:lsdException w:name="List Table 7 Colorful Accent 6" w:uiPriority="52"/>
-    <w:lsdException w:name="Mention" w:semiHidden="1" w:unhideWhenUsed="1"/>
-    <w:lsdException w:name="Smart Hyperlink" w:semiHidden="1" w:unhideWhenUsed="1"/>
-    <w:lsdException w:name="Hashtag" w:semiHidden="1" w:unhideWhenUsed="1"/>
   </w:latentStyles>
-  <w:style w:type="paragraph" w:default="1" w:styleId="Standaard">
+  <w:style w:type="paragraph" w:default="1" w:styleId="Normal">
     <w:name w:val="Normal"/>
     <w:qFormat/>
   </w:style>
-  <w:style w:type="paragraph" w:styleId="Kop1">
+  <w:style w:type="paragraph" w:styleId="Heading1">
     <w:name w:val="heading 1"/>
-    <w:basedOn w:val="Standaard"/>
-    <w:next w:val="Standaard"/>
-    <w:link w:val="Kop1Char"/>
+    <w:basedOn w:val="Normal"/>
+    <w:next w:val="Normal"/>
+    <w:link w:val="Heading1Char"/>
     <w:uiPriority w:val="9"/>
     <w:qFormat/>
     <w:rsid w:val="005C4021"/>
@@ -2497,11 +2813,11 @@
       <w:szCs w:val="32"/>
     </w:rPr>
   </w:style>
-  <w:style w:type="paragraph" w:styleId="Kop2">
+  <w:style w:type="paragraph" w:styleId="Heading2">
     <w:name w:val="heading 2"/>
-    <w:basedOn w:val="Standaard"/>
-    <w:next w:val="Standaard"/>
-    <w:link w:val="Kop2Char"/>
+    <w:basedOn w:val="Normal"/>
+    <w:next w:val="Normal"/>
+    <w:link w:val="Heading2Char"/>
     <w:uiPriority w:val="9"/>
     <w:unhideWhenUsed/>
     <w:qFormat/>
@@ -2519,13 +2835,13 @@
       <w:szCs w:val="26"/>
     </w:rPr>
   </w:style>
-  <w:style w:type="character" w:default="1" w:styleId="Standaardalinea-lettertype">
+  <w:style w:type="character" w:default="1" w:styleId="DefaultParagraphFont">
     <w:name w:val="Default Paragraph Font"/>
     <w:uiPriority w:val="1"/>
     <w:semiHidden/>
     <w:unhideWhenUsed/>
   </w:style>
-  <w:style w:type="table" w:default="1" w:styleId="Standaardtabel">
+  <w:style w:type="table" w:default="1" w:styleId="TableNormal">
     <w:name w:val="Normal Table"/>
     <w:uiPriority w:val="99"/>
     <w:semiHidden/>
@@ -2540,17 +2856,17 @@
       </w:tblCellMar>
     </w:tblPr>
   </w:style>
-  <w:style w:type="numbering" w:default="1" w:styleId="Geenlijst">
+  <w:style w:type="numbering" w:default="1" w:styleId="NoList">
     <w:name w:val="No List"/>
     <w:uiPriority w:val="99"/>
     <w:semiHidden/>
     <w:unhideWhenUsed/>
   </w:style>
-  <w:style w:type="paragraph" w:styleId="Titel">
+  <w:style w:type="paragraph" w:styleId="Title">
     <w:name w:val="Title"/>
-    <w:basedOn w:val="Standaard"/>
-    <w:next w:val="Standaard"/>
-    <w:link w:val="TitelChar"/>
+    <w:basedOn w:val="Normal"/>
+    <w:next w:val="Normal"/>
+    <w:link w:val="TitleChar"/>
     <w:uiPriority w:val="10"/>
     <w:qFormat/>
     <w:rsid w:val="005C4021"/>
@@ -2566,10 +2882,10 @@
       <w:szCs w:val="56"/>
     </w:rPr>
   </w:style>
-  <w:style w:type="character" w:customStyle="1" w:styleId="TitelChar">
-    <w:name w:val="Titel Char"/>
-    <w:basedOn w:val="Standaardalinea-lettertype"/>
-    <w:link w:val="Titel"/>
+  <w:style w:type="character" w:customStyle="1" w:styleId="TitleChar">
+    <w:name w:val="Title Char"/>
+    <w:basedOn w:val="DefaultParagraphFont"/>
+    <w:link w:val="Title"/>
     <w:uiPriority w:val="10"/>
     <w:rsid w:val="005C4021"/>
     <w:rPr>
@@ -2580,10 +2896,10 @@
       <w:szCs w:val="56"/>
     </w:rPr>
   </w:style>
-  <w:style w:type="character" w:customStyle="1" w:styleId="Kop1Char">
-    <w:name w:val="Kop 1 Char"/>
-    <w:basedOn w:val="Standaardalinea-lettertype"/>
-    <w:link w:val="Kop1"/>
+  <w:style w:type="character" w:customStyle="1" w:styleId="Heading1Char">
+    <w:name w:val="Heading 1 Char"/>
+    <w:basedOn w:val="DefaultParagraphFont"/>
+    <w:link w:val="Heading1"/>
     <w:uiPriority w:val="9"/>
     <w:rsid w:val="005C4021"/>
     <w:rPr>
@@ -2593,10 +2909,10 @@
       <w:szCs w:val="32"/>
     </w:rPr>
   </w:style>
-  <w:style w:type="character" w:customStyle="1" w:styleId="Kop2Char">
-    <w:name w:val="Kop 2 Char"/>
-    <w:basedOn w:val="Standaardalinea-lettertype"/>
-    <w:link w:val="Kop2"/>
+  <w:style w:type="character" w:customStyle="1" w:styleId="Heading2Char">
+    <w:name w:val="Heading 2 Char"/>
+    <w:basedOn w:val="DefaultParagraphFont"/>
+    <w:link w:val="Heading2"/>
     <w:uiPriority w:val="9"/>
     <w:rsid w:val="005C4021"/>
     <w:rPr>
@@ -2606,9 +2922,9 @@
       <w:szCs w:val="26"/>
     </w:rPr>
   </w:style>
-  <w:style w:type="paragraph" w:styleId="Lijstopsomteken">
+  <w:style w:type="paragraph" w:styleId="ListBullet">
     <w:name w:val="List Bullet"/>
-    <w:basedOn w:val="Standaard"/>
+    <w:basedOn w:val="Normal"/>
     <w:uiPriority w:val="99"/>
     <w:unhideWhenUsed/>
     <w:rsid w:val="005C4021"/>
@@ -2619,9 +2935,9 @@
       <w:contextualSpacing/>
     </w:pPr>
   </w:style>
-  <w:style w:type="paragraph" w:styleId="Lijstalinea">
+  <w:style w:type="paragraph" w:styleId="ListParagraph">
     <w:name w:val="List Paragraph"/>
-    <w:basedOn w:val="Standaard"/>
+    <w:basedOn w:val="Normal"/>
     <w:uiPriority w:val="34"/>
     <w:qFormat/>
     <w:rsid w:val="00A4539D"/>

</xml_diff>